<commit_message>
modified latex and word templates
</commit_message>
<xml_diff>
--- a/reference.docx
+++ b/reference.docx
@@ -4,13 +4,80 @@
   <w:body>
     <w:p>
       <w:pPr>
-        <w:pStyle w:val="Bibliography"/>
-      </w:pPr>
+        <w:pStyle w:val="Heading1"/>
+      </w:pPr>
+      <w:r>
+        <w:t>Heading</w:t>
+      </w:r>
+      <w:r>
+        <w:t xml:space="preserve"> 1</w:t>
+      </w:r>
+    </w:p>
+    <w:p>
+      <w:pPr>
+        <w:pStyle w:val="FirstParagraph"/>
+      </w:pPr>
+      <w:r>
+        <w:t xml:space="preserve">Body text. First para. </w:t>
+      </w:r>
       <w:r>
         <w:t>Hello world.</w:t>
       </w:r>
+    </w:p>
+    <w:p>
+      <w:pPr>
+        <w:pStyle w:val="BodyText"/>
+      </w:pPr>
+      <w:r>
+        <w:t>Body text second para.</w:t>
+      </w:r>
+    </w:p>
+    <w:p>
+      <w:pPr>
+        <w:pStyle w:val="Heading2"/>
+      </w:pPr>
+      <w:r>
+        <w:t>Heading 2</w:t>
+      </w:r>
       <w:bookmarkStart w:id="0" w:name="_GoBack"/>
       <w:bookmarkEnd w:id="0"/>
+    </w:p>
+    <w:p>
+      <w:pPr>
+        <w:pStyle w:val="FirstParagraph"/>
+      </w:pPr>
+      <w:r>
+        <w:t>Body text</w:t>
+      </w:r>
+    </w:p>
+    <w:p>
+      <w:pPr>
+        <w:pStyle w:val="BlockText"/>
+      </w:pPr>
+      <w:r>
+        <w:t>Block quote.</w:t>
+      </w:r>
+    </w:p>
+    <w:p>
+      <w:pPr>
+        <w:pStyle w:val="FirstParagraph"/>
+      </w:pPr>
+      <w:r>
+        <w:t>First para</w:t>
+      </w:r>
+    </w:p>
+    <w:p>
+      <w:pPr>
+        <w:pStyle w:val="BodyText"/>
+      </w:pPr>
+      <w:r>
+        <w:t>Next para</w:t>
+      </w:r>
+    </w:p>
+    <w:p>
+      <w:pPr>
+        <w:pStyle w:val="BodyText"/>
+      </w:pPr>
     </w:p>
     <w:sectPr>
       <w:pgSz w:w="12240" w:h="15840"/>
@@ -255,7 +322,7 @@
   <w:abstractNum w:abstractNumId="2">
     <w:nsid w:val="FFFFFF1D"/>
     <w:multiLevelType w:val="multilevel"/>
-    <w:tmpl w:val="B0682EE2"/>
+    <w:tmpl w:val="41548C4C"/>
     <w:lvl w:ilvl="0">
       <w:start w:val="1"/>
       <w:numFmt w:val="bullet"/>
@@ -395,7 +462,7 @@
   <w:abstractNum w:abstractNumId="3">
     <w:nsid w:val="FFFFFF7C"/>
     <w:multiLevelType w:val="singleLevel"/>
-    <w:tmpl w:val="F83E07CC"/>
+    <w:tmpl w:val="B41AEA42"/>
     <w:lvl w:ilvl="0">
       <w:start w:val="1"/>
       <w:numFmt w:val="decimal"/>
@@ -412,7 +479,7 @@
   <w:abstractNum w:abstractNumId="4">
     <w:nsid w:val="FFFFFF7D"/>
     <w:multiLevelType w:val="singleLevel"/>
-    <w:tmpl w:val="2DE65EF8"/>
+    <w:tmpl w:val="8886205A"/>
     <w:lvl w:ilvl="0">
       <w:start w:val="1"/>
       <w:numFmt w:val="decimal"/>
@@ -429,7 +496,7 @@
   <w:abstractNum w:abstractNumId="5">
     <w:nsid w:val="FFFFFF7E"/>
     <w:multiLevelType w:val="singleLevel"/>
-    <w:tmpl w:val="76CAC82E"/>
+    <w:tmpl w:val="6E345022"/>
     <w:lvl w:ilvl="0">
       <w:start w:val="1"/>
       <w:numFmt w:val="decimal"/>
@@ -446,7 +513,7 @@
   <w:abstractNum w:abstractNumId="6">
     <w:nsid w:val="FFFFFF7F"/>
     <w:multiLevelType w:val="singleLevel"/>
-    <w:tmpl w:val="DF3448EE"/>
+    <w:tmpl w:val="93768A66"/>
     <w:lvl w:ilvl="0">
       <w:start w:val="1"/>
       <w:numFmt w:val="decimal"/>
@@ -463,7 +530,7 @@
   <w:abstractNum w:abstractNumId="7">
     <w:nsid w:val="FFFFFF80"/>
     <w:multiLevelType w:val="singleLevel"/>
-    <w:tmpl w:val="B0B0CF10"/>
+    <w:tmpl w:val="ACBE6B14"/>
     <w:lvl w:ilvl="0">
       <w:start w:val="1"/>
       <w:numFmt w:val="bullet"/>
@@ -483,7 +550,7 @@
   <w:abstractNum w:abstractNumId="8">
     <w:nsid w:val="FFFFFF81"/>
     <w:multiLevelType w:val="singleLevel"/>
-    <w:tmpl w:val="D624CD52"/>
+    <w:tmpl w:val="6D8ADBE8"/>
     <w:lvl w:ilvl="0">
       <w:start w:val="1"/>
       <w:numFmt w:val="bullet"/>
@@ -503,7 +570,7 @@
   <w:abstractNum w:abstractNumId="9">
     <w:nsid w:val="FFFFFF82"/>
     <w:multiLevelType w:val="singleLevel"/>
-    <w:tmpl w:val="28C216D8"/>
+    <w:tmpl w:val="0D886F7C"/>
     <w:lvl w:ilvl="0">
       <w:start w:val="1"/>
       <w:numFmt w:val="bullet"/>
@@ -523,7 +590,7 @@
   <w:abstractNum w:abstractNumId="10">
     <w:nsid w:val="FFFFFF83"/>
     <w:multiLevelType w:val="singleLevel"/>
-    <w:tmpl w:val="6E94996E"/>
+    <w:tmpl w:val="7AA0CBF4"/>
     <w:lvl w:ilvl="0">
       <w:start w:val="1"/>
       <w:numFmt w:val="bullet"/>
@@ -543,7 +610,7 @@
   <w:abstractNum w:abstractNumId="11">
     <w:nsid w:val="FFFFFF88"/>
     <w:multiLevelType w:val="singleLevel"/>
-    <w:tmpl w:val="1C345E9E"/>
+    <w:tmpl w:val="EA6E16B6"/>
     <w:lvl w:ilvl="0">
       <w:start w:val="1"/>
       <w:numFmt w:val="decimal"/>
@@ -560,7 +627,7 @@
   <w:abstractNum w:abstractNumId="12">
     <w:nsid w:val="FFFFFF89"/>
     <w:multiLevelType w:val="singleLevel"/>
-    <w:tmpl w:val="8FF2D06C"/>
+    <w:tmpl w:val="D05C0006"/>
     <w:lvl w:ilvl="0">
       <w:start w:val="1"/>
       <w:numFmt w:val="bullet"/>
@@ -575,6 +642,93 @@
       <w:rPr>
         <w:rFonts w:ascii="Symbol" w:hAnsi="Symbol" w:hint="default"/>
       </w:rPr>
+    </w:lvl>
+  </w:abstractNum>
+  <w:abstractNum w:abstractNumId="13">
+    <w:nsid w:val="13EE3DE3"/>
+    <w:multiLevelType w:val="hybridMultilevel"/>
+    <w:tmpl w:val="04F20040"/>
+    <w:lvl w:ilvl="0" w:tplc="E3ACE7A0">
+      <w:start w:val="1"/>
+      <w:numFmt w:val="upperRoman"/>
+      <w:pStyle w:val="Heading1"/>
+      <w:lvlText w:val="%1."/>
+      <w:lvlJc w:val="right"/>
+      <w:pPr>
+        <w:ind w:left="720" w:hanging="180"/>
+      </w:pPr>
+    </w:lvl>
+    <w:lvl w:ilvl="1" w:tplc="08090019" w:tentative="1">
+      <w:start w:val="1"/>
+      <w:numFmt w:val="lowerLetter"/>
+      <w:lvlText w:val="%2."/>
+      <w:lvlJc w:val="left"/>
+      <w:pPr>
+        <w:ind w:left="1440" w:hanging="360"/>
+      </w:pPr>
+    </w:lvl>
+    <w:lvl w:ilvl="2" w:tplc="0809001B" w:tentative="1">
+      <w:start w:val="1"/>
+      <w:numFmt w:val="lowerRoman"/>
+      <w:lvlText w:val="%3."/>
+      <w:lvlJc w:val="right"/>
+      <w:pPr>
+        <w:ind w:left="2160" w:hanging="180"/>
+      </w:pPr>
+    </w:lvl>
+    <w:lvl w:ilvl="3" w:tplc="0809000F" w:tentative="1">
+      <w:start w:val="1"/>
+      <w:numFmt w:val="decimal"/>
+      <w:lvlText w:val="%4."/>
+      <w:lvlJc w:val="left"/>
+      <w:pPr>
+        <w:ind w:left="2880" w:hanging="360"/>
+      </w:pPr>
+    </w:lvl>
+    <w:lvl w:ilvl="4" w:tplc="08090019" w:tentative="1">
+      <w:start w:val="1"/>
+      <w:numFmt w:val="lowerLetter"/>
+      <w:lvlText w:val="%5."/>
+      <w:lvlJc w:val="left"/>
+      <w:pPr>
+        <w:ind w:left="3600" w:hanging="360"/>
+      </w:pPr>
+    </w:lvl>
+    <w:lvl w:ilvl="5" w:tplc="0809001B" w:tentative="1">
+      <w:start w:val="1"/>
+      <w:numFmt w:val="lowerRoman"/>
+      <w:lvlText w:val="%6."/>
+      <w:lvlJc w:val="right"/>
+      <w:pPr>
+        <w:ind w:left="4320" w:hanging="180"/>
+      </w:pPr>
+    </w:lvl>
+    <w:lvl w:ilvl="6" w:tplc="0809000F" w:tentative="1">
+      <w:start w:val="1"/>
+      <w:numFmt w:val="decimal"/>
+      <w:lvlText w:val="%7."/>
+      <w:lvlJc w:val="left"/>
+      <w:pPr>
+        <w:ind w:left="5040" w:hanging="360"/>
+      </w:pPr>
+    </w:lvl>
+    <w:lvl w:ilvl="7" w:tplc="08090019" w:tentative="1">
+      <w:start w:val="1"/>
+      <w:numFmt w:val="lowerLetter"/>
+      <w:lvlText w:val="%8."/>
+      <w:lvlJc w:val="left"/>
+      <w:pPr>
+        <w:ind w:left="5760" w:hanging="360"/>
+      </w:pPr>
+    </w:lvl>
+    <w:lvl w:ilvl="8" w:tplc="0809001B" w:tentative="1">
+      <w:start w:val="1"/>
+      <w:numFmt w:val="lowerRoman"/>
+      <w:lvlText w:val="%9."/>
+      <w:lvlJc w:val="right"/>
+      <w:pPr>
+        <w:ind w:left="6480" w:hanging="180"/>
+      </w:pPr>
     </w:lvl>
   </w:abstractNum>
   <w:num w:numId="1">
@@ -615,6 +769,9 @@
   </w:num>
   <w:num w:numId="13">
     <w:abstractNumId w:val="12"/>
+  </w:num>
+  <w:num w:numId="14">
+    <w:abstractNumId w:val="13"/>
   </w:num>
 </w:numbering>
 </file>
@@ -1003,11 +1160,16 @@
     <w:next w:val="BodyText"/>
     <w:uiPriority w:val="9"/>
     <w:qFormat/>
-    <w:rsid w:val="00887586"/>
+    <w:rsid w:val="00CD5B64"/>
     <w:pPr>
       <w:keepNext/>
       <w:keepLines/>
-      <w:ind w:firstLine="0"/>
+      <w:pageBreakBefore/>
+      <w:numPr>
+        <w:numId w:val="14"/>
+      </w:numPr>
+      <w:spacing w:after="240"/>
+      <w:ind w:left="567" w:hanging="567"/>
       <w:jc w:val="left"/>
       <w:outlineLvl w:val="0"/>
     </w:pPr>
@@ -1026,10 +1188,11 @@
     <w:uiPriority w:val="9"/>
     <w:unhideWhenUsed/>
     <w:qFormat/>
-    <w:rsid w:val="00887586"/>
+    <w:rsid w:val="00CD5B64"/>
     <w:pPr>
       <w:keepNext/>
       <w:keepLines/>
+      <w:spacing w:before="240" w:after="120"/>
       <w:ind w:firstLine="0"/>
       <w:jc w:val="left"/>
       <w:outlineLvl w:val="1"/>
@@ -1038,8 +1201,6 @@
       <w:rFonts w:eastAsiaTheme="majorEastAsia" w:cstheme="majorBidi"/>
       <w:b/>
       <w:bCs/>
-      <w:sz w:val="32"/>
-      <w:szCs w:val="32"/>
     </w:rPr>
   </w:style>
   <w:style w:type="paragraph" w:styleId="Heading3">
@@ -1049,7 +1210,7 @@
     <w:uiPriority w:val="9"/>
     <w:unhideWhenUsed/>
     <w:qFormat/>
-    <w:rsid w:val="00887586"/>
+    <w:rsid w:val="00CD5B64"/>
     <w:pPr>
       <w:keepNext/>
       <w:keepLines/>
@@ -1060,8 +1221,6 @@
       <w:rFonts w:eastAsiaTheme="majorEastAsia" w:cstheme="majorBidi"/>
       <w:b/>
       <w:bCs/>
-      <w:sz w:val="28"/>
-      <w:szCs w:val="28"/>
     </w:rPr>
   </w:style>
   <w:style w:type="paragraph" w:styleId="Heading4">
@@ -1164,8 +1323,9 @@
     <w:basedOn w:val="BodyText"/>
     <w:next w:val="BodyText"/>
     <w:qFormat/>
-    <w:rsid w:val="0061694A"/>
-    <w:pPr>
+    <w:rsid w:val="00347095"/>
+    <w:pPr>
+      <w:spacing w:before="120"/>
       <w:ind w:firstLine="0"/>
     </w:pPr>
   </w:style>
@@ -1260,10 +1420,10 @@
     <w:name w:val="Bibliography"/>
     <w:basedOn w:val="Normal"/>
     <w:qFormat/>
-    <w:rsid w:val="00887586"/>
+    <w:rsid w:val="00CD5B64"/>
     <w:pPr>
       <w:spacing w:before="60" w:after="60" w:line="240" w:lineRule="auto"/>
-      <w:ind w:left="720" w:hanging="720"/>
+      <w:ind w:left="567" w:hanging="567"/>
       <w:jc w:val="left"/>
     </w:pPr>
   </w:style>
@@ -1274,10 +1434,11 @@
     <w:uiPriority w:val="9"/>
     <w:unhideWhenUsed/>
     <w:qFormat/>
-    <w:rsid w:val="0061694A"/>
-    <w:pPr>
-      <w:spacing w:before="100" w:after="100" w:line="240" w:lineRule="auto"/>
+    <w:rsid w:val="00347095"/>
+    <w:pPr>
+      <w:spacing w:before="120" w:after="120" w:line="240" w:lineRule="auto"/>
       <w:ind w:left="720" w:right="720" w:firstLine="0"/>
+      <w:jc w:val="left"/>
     </w:pPr>
     <w:rPr>
       <w:rFonts w:eastAsiaTheme="majorEastAsia" w:cstheme="majorBidi"/>
@@ -1293,9 +1454,10 @@
     <w:uiPriority w:val="9"/>
     <w:unhideWhenUsed/>
     <w:qFormat/>
-    <w:rsid w:val="0061694A"/>
-    <w:pPr>
-      <w:ind w:left="142" w:hanging="142"/>
+    <w:rsid w:val="00CD5B64"/>
+    <w:pPr>
+      <w:spacing w:line="240" w:lineRule="auto"/>
+      <w:ind w:left="170" w:hanging="170"/>
       <w:jc w:val="left"/>
     </w:pPr>
     <w:rPr>
@@ -1701,6 +1863,15 @@
     <w:rPr>
       <w:rFonts w:ascii="Times New Roman" w:hAnsi="Times New Roman"/>
       <w:lang w:val="en-AU"/>
+    </w:rPr>
+  </w:style>
+  <w:style w:type="character" w:styleId="Emphasis">
+    <w:name w:val="Emphasis"/>
+    <w:basedOn w:val="DefaultParagraphFont"/>
+    <w:rsid w:val="00CD5B64"/>
+    <w:rPr>
+      <w:i/>
+      <w:iCs/>
     </w:rPr>
   </w:style>
 </w:styles>

</xml_diff>